<commit_message>
Add figures at the end of the manuscript
</commit_message>
<xml_diff>
--- a/MA_CoverLetter.docx
+++ b/MA_CoverLetter.docx
@@ -8,7 +8,19 @@
         <w:outlineLvl w:val="0"/>
       </w:pPr>
       <w:r>
-        <w:t xml:space="preserve">Cécile Issard, </w:t>
+        <w:rPr>
+          <w:b/>
+        </w:rPr>
+        <w:t>Cécile Issard</w:t>
+      </w:r>
+      <w:r>
+        <w:rPr>
+          <w:vertAlign w:val="superscript"/>
+        </w:rPr>
+        <w:t>1</w:t>
+      </w:r>
+      <w:r>
+        <w:t xml:space="preserve">, </w:t>
       </w:r>
       <w:proofErr w:type="spellStart"/>
       <w:r>
@@ -16,7 +28,16 @@
       </w:r>
       <w:proofErr w:type="spellEnd"/>
       <w:r>
-        <w:t xml:space="preserve"> Tsuji, </w:t>
+        <w:t xml:space="preserve"> Tsuji</w:t>
+      </w:r>
+      <w:r>
+        <w:rPr>
+          <w:vertAlign w:val="superscript"/>
+        </w:rPr>
+        <w:t>2</w:t>
+      </w:r>
+      <w:r>
+        <w:t xml:space="preserve">, </w:t>
       </w:r>
       <w:proofErr w:type="spellStart"/>
       <w:r>
@@ -24,21 +45,31 @@
       </w:r>
       <w:proofErr w:type="spellEnd"/>
       <w:r>
+        <w:t xml:space="preserve"> Cristia</w:t>
+      </w:r>
+      <w:r>
+        <w:rPr>
+          <w:vertAlign w:val="superscript"/>
+        </w:rPr>
+        <w:t>1</w:t>
+      </w:r>
+    </w:p>
+    <w:p>
+      <w:pPr>
+        <w:spacing w:line="360" w:lineRule="auto"/>
+        <w:outlineLvl w:val="0"/>
+      </w:pPr>
+      <w:r>
+        <w:rPr>
+          <w:vertAlign w:val="superscript"/>
+        </w:rPr>
+        <w:t>1</w:t>
+      </w:r>
+      <w:r>
         <w:t xml:space="preserve"> </w:t>
       </w:r>
       <w:proofErr w:type="spellStart"/>
       <w:r>
-        <w:t>Cristia</w:t>
-      </w:r>
-      <w:proofErr w:type="spellEnd"/>
-    </w:p>
-    <w:p>
-      <w:pPr>
-        <w:spacing w:line="360" w:lineRule="auto"/>
-        <w:outlineLvl w:val="0"/>
-      </w:pPr>
-      <w:proofErr w:type="spellStart"/>
-      <w:r>
         <w:t>Laboratoire</w:t>
       </w:r>
       <w:proofErr w:type="spellEnd"/>
@@ -58,11 +89,9 @@
         <w:t>Psycholinguistique</w:t>
       </w:r>
       <w:proofErr w:type="spellEnd"/>
-    </w:p>
-    <w:p>
-      <w:pPr>
-        <w:spacing w:line="360" w:lineRule="auto"/>
-      </w:pPr>
+      <w:r>
+        <w:t xml:space="preserve">, </w:t>
+      </w:r>
       <w:proofErr w:type="spellStart"/>
       <w:r>
         <w:t>Département</w:t>
@@ -84,11 +113,9 @@
         <w:t>Cognitives</w:t>
       </w:r>
       <w:proofErr w:type="spellEnd"/>
-    </w:p>
-    <w:p>
-      <w:pPr>
-        <w:spacing w:line="360" w:lineRule="auto"/>
-      </w:pPr>
+      <w:r>
+        <w:t xml:space="preserve">, </w:t>
+      </w:r>
       <w:proofErr w:type="spellStart"/>
       <w:r>
         <w:t>École</w:t>
@@ -110,6 +137,229 @@
         <w:t>Supérieure</w:t>
       </w:r>
       <w:proofErr w:type="spellEnd"/>
+      <w:r>
+        <w:t>.</w:t>
+      </w:r>
+    </w:p>
+    <w:p>
+      <w:pPr>
+        <w:widowControl w:val="0"/>
+        <w:autoSpaceDE w:val="0"/>
+        <w:autoSpaceDN w:val="0"/>
+        <w:adjustRightInd w:val="0"/>
+        <w:spacing w:after="240" w:line="360" w:lineRule="atLeast"/>
+        <w:rPr>
+          <w:rFonts w:cs="Times"/>
+          <w:szCs w:val="22"/>
+          <w:lang w:val="fr-FR"/>
+        </w:rPr>
+      </w:pPr>
+      <w:r>
+        <w:rPr>
+          <w:szCs w:val="22"/>
+          <w:vertAlign w:val="superscript"/>
+        </w:rPr>
+        <w:t>2</w:t>
+      </w:r>
+      <w:r>
+        <w:rPr>
+          <w:szCs w:val="22"/>
+        </w:rPr>
+        <w:t xml:space="preserve"> </w:t>
+      </w:r>
+      <w:r>
+        <w:rPr>
+          <w:rFonts w:cs="Times"/>
+          <w:szCs w:val="22"/>
+          <w:lang w:val="fr-FR"/>
+        </w:rPr>
+        <w:t xml:space="preserve">International </w:t>
+      </w:r>
+      <w:proofErr w:type="spellStart"/>
+      <w:r>
+        <w:rPr>
+          <w:rFonts w:cs="Times"/>
+          <w:szCs w:val="22"/>
+          <w:lang w:val="fr-FR"/>
+        </w:rPr>
+        <w:t>Research</w:t>
+      </w:r>
+      <w:proofErr w:type="spellEnd"/>
+      <w:r>
+        <w:rPr>
+          <w:rFonts w:cs="Times"/>
+          <w:szCs w:val="22"/>
+          <w:lang w:val="fr-FR"/>
+        </w:rPr>
+        <w:t xml:space="preserve"> Center for </w:t>
+      </w:r>
+      <w:proofErr w:type="spellStart"/>
+      <w:r>
+        <w:rPr>
+          <w:rFonts w:cs="Times"/>
+          <w:szCs w:val="22"/>
+          <w:lang w:val="fr-FR"/>
+        </w:rPr>
+        <w:t>Neurointelligence</w:t>
+      </w:r>
+      <w:proofErr w:type="spellEnd"/>
+      <w:r>
+        <w:rPr>
+          <w:rFonts w:cs="Times"/>
+          <w:szCs w:val="22"/>
+          <w:lang w:val="fr-FR"/>
+        </w:rPr>
+        <w:t xml:space="preserve">, The </w:t>
+      </w:r>
+      <w:proofErr w:type="spellStart"/>
+      <w:r>
+        <w:rPr>
+          <w:rFonts w:cs="Times"/>
+          <w:szCs w:val="22"/>
+          <w:lang w:val="fr-FR"/>
+        </w:rPr>
+        <w:t>University</w:t>
+      </w:r>
+      <w:proofErr w:type="spellEnd"/>
+      <w:r>
+        <w:rPr>
+          <w:rFonts w:cs="Times"/>
+          <w:szCs w:val="22"/>
+          <w:lang w:val="fr-FR"/>
+        </w:rPr>
+        <w:t xml:space="preserve"> of Tokyo</w:t>
+      </w:r>
+      <w:r>
+        <w:rPr>
+          <w:rFonts w:cs="Times"/>
+          <w:szCs w:val="22"/>
+          <w:lang w:val="fr-FR"/>
+        </w:rPr>
+        <w:t>.</w:t>
+      </w:r>
+    </w:p>
+    <w:p>
+      <w:pPr>
+        <w:widowControl w:val="0"/>
+        <w:autoSpaceDE w:val="0"/>
+        <w:autoSpaceDN w:val="0"/>
+        <w:adjustRightInd w:val="0"/>
+        <w:spacing w:line="360" w:lineRule="auto"/>
+        <w:rPr>
+          <w:rFonts w:cs="Times"/>
+          <w:szCs w:val="32"/>
+          <w:lang w:val="fr-FR"/>
+        </w:rPr>
+      </w:pPr>
+      <w:proofErr w:type="spellStart"/>
+      <w:r>
+        <w:rPr>
+          <w:rFonts w:cs="Times"/>
+          <w:b/>
+          <w:szCs w:val="32"/>
+          <w:lang w:val="fr-FR"/>
+        </w:rPr>
+        <w:t>Corresponding</w:t>
+      </w:r>
+      <w:proofErr w:type="spellEnd"/>
+      <w:r>
+        <w:rPr>
+          <w:rFonts w:cs="Times"/>
+          <w:b/>
+          <w:szCs w:val="32"/>
+          <w:lang w:val="fr-FR"/>
+        </w:rPr>
+        <w:t xml:space="preserve"> </w:t>
+      </w:r>
+      <w:proofErr w:type="spellStart"/>
+      <w:proofErr w:type="gramStart"/>
+      <w:r>
+        <w:rPr>
+          <w:rFonts w:cs="Times"/>
+          <w:b/>
+          <w:szCs w:val="32"/>
+          <w:lang w:val="fr-FR"/>
+        </w:rPr>
+        <w:t>author</w:t>
+      </w:r>
+      <w:proofErr w:type="spellEnd"/>
+      <w:r>
+        <w:rPr>
+          <w:rFonts w:cs="Times"/>
+          <w:szCs w:val="32"/>
+          <w:lang w:val="fr-FR"/>
+        </w:rPr>
+        <w:t>:</w:t>
+      </w:r>
+      <w:proofErr w:type="gramEnd"/>
+      <w:r>
+        <w:rPr>
+          <w:rFonts w:cs="Times"/>
+          <w:szCs w:val="32"/>
+          <w:lang w:val="fr-FR"/>
+        </w:rPr>
+        <w:t xml:space="preserve"> Cécile Issard</w:t>
+      </w:r>
+    </w:p>
+    <w:p>
+      <w:pPr>
+        <w:widowControl w:val="0"/>
+        <w:autoSpaceDE w:val="0"/>
+        <w:autoSpaceDN w:val="0"/>
+        <w:adjustRightInd w:val="0"/>
+        <w:spacing w:line="360" w:lineRule="auto"/>
+        <w:rPr>
+          <w:rFonts w:cs="Times"/>
+          <w:szCs w:val="32"/>
+          <w:lang w:val="fr-FR"/>
+        </w:rPr>
+      </w:pPr>
+      <w:r>
+        <w:rPr>
+          <w:rFonts w:cs="Times"/>
+          <w:szCs w:val="32"/>
+          <w:lang w:val="fr-FR"/>
+        </w:rPr>
+        <w:t>Laboratoire de Sciences C</w:t>
+      </w:r>
+      <w:r>
+        <w:rPr>
+          <w:rFonts w:cs="Times"/>
+          <w:szCs w:val="32"/>
+          <w:lang w:val="fr-FR"/>
+        </w:rPr>
+        <w:t>ognitives et Psycholinguistique</w:t>
+      </w:r>
+      <w:r>
+        <w:rPr>
+          <w:rFonts w:cs="Times"/>
+          <w:szCs w:val="32"/>
+          <w:lang w:val="fr-FR"/>
+        </w:rPr>
+        <w:t xml:space="preserve"> </w:t>
+      </w:r>
+    </w:p>
+    <w:p>
+      <w:pPr>
+        <w:widowControl w:val="0"/>
+        <w:autoSpaceDE w:val="0"/>
+        <w:autoSpaceDN w:val="0"/>
+        <w:adjustRightInd w:val="0"/>
+        <w:spacing w:line="360" w:lineRule="auto"/>
+        <w:rPr>
+          <w:rFonts w:cs="Times"/>
+          <w:sz w:val="21"/>
+          <w:lang w:val="fr-FR"/>
+        </w:rPr>
+      </w:pPr>
+      <w:r>
+        <w:rPr>
+          <w:rFonts w:cs="Times"/>
+          <w:szCs w:val="32"/>
+          <w:lang w:val="fr-FR"/>
+        </w:rPr>
+        <w:t xml:space="preserve">Département d’Études Cognitives, Ecole Normale Supérieure, </w:t>
+      </w:r>
     </w:p>
     <w:p>
       <w:pPr>
@@ -144,7 +394,7 @@
       <w:pPr>
         <w:spacing w:line="360" w:lineRule="auto"/>
       </w:pPr>
-      <w:hyperlink r:id="rId4" w:history="1">
+      <w:hyperlink r:id="rId5" w:history="1">
         <w:r>
           <w:rPr>
             <w:rStyle w:val="Lienhypertexte"/>
@@ -181,17 +431,7 @@
     </w:p>
     <w:p>
       <w:pPr>
-        <w:spacing w:line="360" w:lineRule="auto"/>
-      </w:pPr>
-    </w:p>
-    <w:p>
-      <w:pPr>
-        <w:spacing w:line="360" w:lineRule="auto"/>
-      </w:pPr>
-    </w:p>
-    <w:p>
-      <w:pPr>
-        <w:spacing w:line="360" w:lineRule="auto"/>
+        <w:spacing w:before="480" w:after="240" w:line="360" w:lineRule="auto"/>
       </w:pPr>
       <w:r>
         <w:t xml:space="preserve">Dear </w:t>
@@ -203,60 +443,49 @@
         <w:t>.</w:t>
       </w:r>
       <w:r>
-        <w:t xml:space="preserve"> de </w:t>
-      </w:r>
-      <w:proofErr w:type="spellStart"/>
-      <w:r>
-        <w:t>Haan</w:t>
+        <w:t xml:space="preserve"> </w:t>
+      </w:r>
+      <w:proofErr w:type="spellStart"/>
+      <w:r>
+        <w:t>Roisman</w:t>
       </w:r>
       <w:proofErr w:type="spellEnd"/>
       <w:r>
         <w:t>,</w:t>
       </w:r>
+    </w:p>
+    <w:p>
+      <w:pPr>
+        <w:spacing w:line="360" w:lineRule="auto"/>
+        <w:jc w:val="both"/>
+      </w:pPr>
+      <w:r>
+        <w:t>We hereby submit a paper entitled “Infants’ preference for speech sounds</w:t>
+      </w:r>
+      <w:r>
+        <w:t>: A meta-analysis</w:t>
+      </w:r>
+      <w:r>
+        <w:t>”</w:t>
+      </w:r>
+      <w:r>
+        <w:t xml:space="preserve"> to </w:t>
+      </w:r>
+      <w:r>
+        <w:rPr>
+          <w:i/>
+        </w:rPr>
+        <w:t>Child</w:t>
+      </w:r>
       <w:r>
         <w:t xml:space="preserve"> </w:t>
-      </w:r>
-      <w:r>
-        <w:t xml:space="preserve">Dr. </w:t>
-      </w:r>
-      <w:r>
-        <w:t xml:space="preserve">Nelson, and </w:t>
-      </w:r>
-      <w:r>
-        <w:t xml:space="preserve">Dr. </w:t>
-      </w:r>
-      <w:r>
-        <w:t>Quinn,</w:t>
-      </w:r>
-    </w:p>
-    <w:p>
-      <w:pPr>
-        <w:spacing w:line="360" w:lineRule="auto"/>
-      </w:pPr>
-    </w:p>
-    <w:p>
-      <w:pPr>
-        <w:spacing w:line="360" w:lineRule="auto"/>
-        <w:jc w:val="both"/>
-      </w:pPr>
-      <w:r>
-        <w:t>We hereby submit a paper entitled “Infants’ preference for speech sounds</w:t>
-      </w:r>
-      <w:r>
-        <w:t>: A meta-analysis</w:t>
-      </w:r>
-      <w:r>
-        <w:t>”</w:t>
-      </w:r>
-      <w:r>
-        <w:t xml:space="preserve"> to </w:t>
       </w:r>
       <w:r>
         <w:rPr>
           <w:i/>
           <w:iCs/>
         </w:rPr>
-        <w:t>Developmental Science</w:t>
+        <w:t>Development</w:t>
       </w:r>
       <w:r>
         <w:t>.</w:t>
@@ -265,34 +494,108 @@
         <w:t xml:space="preserve"> </w:t>
       </w:r>
       <w:r>
-        <w:t>Speech is the main medium for human vocal communication, and investigation infants’ preference for speech over non-speech sou</w:t>
+        <w:t>Speech is the main medium for human vocal communication, and investigati</w:t>
+      </w:r>
+      <w:r>
+        <w:t>ng</w:t>
+      </w:r>
+      <w:r>
+        <w:t xml:space="preserve"> infants’ preference for speech over non-speech sounds is of crucial importance for understanding how infants build cognitive representations </w:t>
+      </w:r>
+      <w:r>
+        <w:t>for</w:t>
+      </w:r>
+      <w:r>
+        <w:t xml:space="preserve"> </w:t>
+      </w:r>
+      <w:r>
+        <w:t>social communication</w:t>
+      </w:r>
+      <w:r>
+        <w:t xml:space="preserve">. </w:t>
+      </w:r>
+      <w:r>
+        <w:t xml:space="preserve">Our </w:t>
+      </w:r>
+      <w:r>
+        <w:t xml:space="preserve">meta-analysis quantitatively assesses current theories of the literature, according to which infants would initially not discriminate speech from other vocal sounds, and form a separate category for speech sounds around 3 months of age. </w:t>
+      </w:r>
+      <w:r>
+        <w:t xml:space="preserve">Our study gathers all the available literature on </w:t>
+      </w:r>
+      <w:r>
+        <w:t>this topic</w:t>
+      </w:r>
+      <w:r>
+        <w:t>, which allowed us unprecedented power to statistically test previous claims based on non-statistical comparisons, often done by interpreting p-values across papers. This practice is now openly considered as incorrect (as expressed in Gelman &amp; Stern, 2012: “the difference between ‘significant’ and ‘non-significant’ is not itself statistically significant”). We demonstrate results</w:t>
+      </w:r>
+      <w:r>
+        <w:t xml:space="preserve"> do not statistically differ depending on whether the competitor sound is vocal or non-vocal</w:t>
+      </w:r>
+      <w:r>
+        <w:t xml:space="preserve">; and </w:t>
+      </w:r>
+      <w:r>
+        <w:t>are extremely stable across the first year of life</w:t>
+      </w:r>
+      <w:r>
+        <w:t xml:space="preserve">. </w:t>
+      </w:r>
+      <w:r>
+        <w:t>As such, our study shed a new light on t</w:t>
+      </w:r>
+      <w:r>
+        <w:t>he phenomenon.</w:t>
+      </w:r>
+      <w:r>
+        <w:t xml:space="preserve"> </w:t>
+      </w:r>
+      <w:r>
+        <w:t>Based on the methodological and theoretical significance of our findings</w:t>
+      </w:r>
+      <w:r>
+        <w:t xml:space="preserve">, </w:t>
+      </w:r>
+      <w:r>
+        <w:t>we make targeted recommendations for future data collection and reporting endeavors</w:t>
+      </w:r>
+      <w:r>
+        <w:t xml:space="preserve">. </w:t>
+      </w:r>
+    </w:p>
+    <w:p>
+      <w:pPr>
+        <w:spacing w:line="360" w:lineRule="auto"/>
+        <w:ind w:firstLine="708"/>
+        <w:jc w:val="both"/>
+      </w:pPr>
+      <w:r>
+        <w:lastRenderedPageBreak/>
+        <w:t xml:space="preserve">We make our meta-analytic data and reproducible analysis scripts publicly accessible online; links provided in manuscript.  </w:t>
+      </w:r>
+    </w:p>
+    <w:p>
+      <w:pPr>
+        <w:spacing w:line="360" w:lineRule="auto"/>
+        <w:ind w:firstLine="708"/>
+        <w:jc w:val="both"/>
+      </w:pPr>
+      <w:r>
+        <w:t>This work has not been published previously, and is not under consideration for publication elsewhere.</w:t>
+      </w:r>
+      <w:r>
+        <w:t xml:space="preserve"> There are no conflicts of interest and all funding sources are acknowledged in the </w:t>
+      </w:r>
+      <w:proofErr w:type="spellStart"/>
+      <w:r>
+        <w:t>Acknowlegdments</w:t>
+      </w:r>
+      <w:proofErr w:type="spellEnd"/>
+      <w:r>
+        <w:t xml:space="preserve"> section.</w:t>
       </w:r>
       <w:bookmarkStart w:id="0" w:name="_GoBack"/>
       <w:bookmarkEnd w:id="0"/>
-      <w:r>
-        <w:t xml:space="preserve">nds is of crucial importance for understanding how infants build cognitive representations of speech sounds. </w:t>
-      </w:r>
-      <w:r>
-        <w:t xml:space="preserve">Our study gathers all the available literature on </w:t>
-      </w:r>
-      <w:r>
-        <w:t>this topic</w:t>
-      </w:r>
-      <w:r>
-        <w:t xml:space="preserve">, which allowed us unprecedented power to statistically test previous claims based on non-statistical comparisons, often done by interpreting p-values across papers. This practice is now openly considered as incorrect (as expressed in Gelman &amp; Stern, 2012: “the difference between ‘significant’ and ‘non-significant’ is not itself statistically significant”). We demonstrate results are extremely stable across the first year of life; and do not statistically differ depending on whether native or foreign speech is used, or whether the competitor sound is artificial or natural, vocal or non-vocal. </w:t>
-      </w:r>
-      <w:r>
-        <w:t>Based on the methodological and theoretical significance of our findings</w:t>
-      </w:r>
-      <w:r>
-        <w:t xml:space="preserve">, </w:t>
-      </w:r>
-      <w:r>
-        <w:t>we make targeted recommendations for future data collection and reporting endeavors</w:t>
-      </w:r>
-      <w:r>
-        <w:t xml:space="preserve">. </w:t>
-      </w:r>
     </w:p>
     <w:p>
       <w:pPr>
@@ -301,146 +604,21 @@
         <w:jc w:val="both"/>
       </w:pPr>
       <w:r>
-        <w:t>Regarding ethical guidelines, our is a meta-analytic study and therefore does not rely on newly collected data</w:t>
-      </w:r>
-      <w:r>
-        <w:t xml:space="preserve">, nor does it contain </w:t>
-      </w:r>
-      <w:r>
-        <w:rPr>
-          <w:lang w:eastAsia="ja-JP"/>
-        </w:rPr>
-        <w:t>personal identifying information</w:t>
-      </w:r>
-      <w:r>
-        <w:t>.</w:t>
-      </w:r>
-      <w:r>
-        <w:t xml:space="preserve"> We make our meta-analytic data and reproducible analysis scripts publicly accessible online; links provided in manuscript.  </w:t>
-      </w:r>
-    </w:p>
-    <w:p>
-      <w:pPr>
-        <w:spacing w:line="360" w:lineRule="auto"/>
-        <w:ind w:firstLine="708"/>
-        <w:jc w:val="both"/>
-      </w:pPr>
-      <w:r>
-        <w:t>Cécile Issard</w:t>
-      </w:r>
-      <w:r>
-        <w:t xml:space="preserve"> collected </w:t>
-      </w:r>
-      <w:r>
-        <w:t xml:space="preserve">the meta-analytic </w:t>
-      </w:r>
-      <w:r>
-        <w:t>data</w:t>
-      </w:r>
-      <w:r>
-        <w:t xml:space="preserve">, with input from </w:t>
-      </w:r>
-      <w:proofErr w:type="spellStart"/>
-      <w:r>
-        <w:t>Alejandrina</w:t>
+        <w:t xml:space="preserve">We suggest </w:t>
+      </w:r>
+      <w:r>
+        <w:t xml:space="preserve">Jed T. </w:t>
+      </w:r>
+      <w:proofErr w:type="spellStart"/>
+      <w:r>
+        <w:t>Elison</w:t>
       </w:r>
       <w:proofErr w:type="spellEnd"/>
       <w:r>
         <w:t xml:space="preserve"> </w:t>
       </w:r>
-      <w:proofErr w:type="spellStart"/>
-      <w:r>
-        <w:t>Cristia</w:t>
-      </w:r>
-      <w:proofErr w:type="spellEnd"/>
-      <w:r>
-        <w:t xml:space="preserve">. Cécile Issard, </w:t>
-      </w:r>
-      <w:proofErr w:type="spellStart"/>
-      <w:r>
-        <w:t>Sho</w:t>
-      </w:r>
-      <w:proofErr w:type="spellEnd"/>
-      <w:r>
-        <w:t xml:space="preserve"> Tsuji, and </w:t>
-      </w:r>
-      <w:proofErr w:type="spellStart"/>
-      <w:r>
-        <w:t>Alejandrina</w:t>
-      </w:r>
-      <w:proofErr w:type="spellEnd"/>
-      <w:r>
-        <w:t xml:space="preserve"> </w:t>
-      </w:r>
-      <w:proofErr w:type="spellStart"/>
-      <w:r>
-        <w:t>Cristia</w:t>
-      </w:r>
-      <w:proofErr w:type="spellEnd"/>
-      <w:r>
-        <w:t xml:space="preserve"> analyzed data. Cécile Issard and </w:t>
-      </w:r>
-      <w:proofErr w:type="spellStart"/>
-      <w:r>
-        <w:t>Alejandrina</w:t>
-      </w:r>
-      <w:proofErr w:type="spellEnd"/>
-      <w:r>
-        <w:t xml:space="preserve"> </w:t>
-      </w:r>
-      <w:proofErr w:type="spellStart"/>
-      <w:r>
-        <w:lastRenderedPageBreak/>
-        <w:t>Cristia</w:t>
-      </w:r>
-      <w:proofErr w:type="spellEnd"/>
-      <w:r>
-        <w:t xml:space="preserve"> wrote the manuscript. Cécile Issard, </w:t>
-      </w:r>
-      <w:proofErr w:type="spellStart"/>
-      <w:r>
-        <w:t>Sho</w:t>
-      </w:r>
-      <w:proofErr w:type="spellEnd"/>
-      <w:r>
-        <w:t xml:space="preserve"> Tsuji and </w:t>
-      </w:r>
-      <w:proofErr w:type="spellStart"/>
-      <w:r>
-        <w:t>Alejandrina</w:t>
-      </w:r>
-      <w:proofErr w:type="spellEnd"/>
-      <w:r>
-        <w:t xml:space="preserve"> </w:t>
-      </w:r>
-      <w:proofErr w:type="spellStart"/>
-      <w:r>
-        <w:t>Cristia</w:t>
-      </w:r>
-      <w:proofErr w:type="spellEnd"/>
-      <w:r>
-        <w:t xml:space="preserve"> reviewed the manuscript. </w:t>
-      </w:r>
-    </w:p>
-    <w:p>
-      <w:pPr>
-        <w:spacing w:line="360" w:lineRule="auto"/>
-        <w:ind w:firstLine="708"/>
-        <w:jc w:val="both"/>
-      </w:pPr>
-      <w:r>
-        <w:t>This work has not been published previously, and is not under consideration for publication elsewhere.</w:t>
-      </w:r>
-      <w:r>
-        <w:t xml:space="preserve"> There are no conflicts of interest and all funding sources are acknowledged in the </w:t>
-      </w:r>
-      <w:proofErr w:type="spellStart"/>
-      <w:r>
-        <w:t>Acknowlegdments</w:t>
-      </w:r>
-      <w:proofErr w:type="spellEnd"/>
-      <w:r>
-        <w:t xml:space="preserve"> section.</w:t>
+      <w:r>
+        <w:t>as the Associate Editor to process our manuscript.</w:t>
       </w:r>
     </w:p>
     <w:p>
@@ -1302,4 +1480,16 @@
     </a:ext>
   </a:extLst>
 </a:theme>
+</file>
+
+<file path=customXml/item1.xml><?xml version="1.0" encoding="utf-8"?>
+<b:Sources xmlns:b="http://schemas.openxmlformats.org/officeDocument/2006/bibliography" xmlns="http://schemas.openxmlformats.org/officeDocument/2006/bibliography" SelectedStyle="/APASixthEditionOfficeOnline.xsl" StyleName="APA"/>
+</file>
+
+<file path=customXml/itemProps1.xml><?xml version="1.0" encoding="utf-8"?>
+<ds:datastoreItem xmlns:ds="http://schemas.openxmlformats.org/officeDocument/2006/customXml" ds:itemID="{720038B1-B2B7-5E40-99EE-7E139420D21E}">
+  <ds:schemaRefs>
+    <ds:schemaRef ds:uri="http://schemas.openxmlformats.org/officeDocument/2006/bibliography"/>
+  </ds:schemaRefs>
+</ds:datastoreItem>
 </file>
</xml_diff>